<commit_message>
Added logic fix to enable correct changing of feedback subset'
</commit_message>
<xml_diff>
--- a/Deliverables/Functional Testing.docx
+++ b/Deliverables/Functional Testing.docx
@@ -6298,10 +6298,7 @@
             <w:gridSpan w:val="3"/>
             <w:shd w:val="clear" w:color="auto" w:fill="FFFFFF" w:themeFill="background1"/>
           </w:tcPr>
-          <w:p>
-            <w:bookmarkStart w:id="1" w:name="_GoBack"/>
-            <w:bookmarkEnd w:id="1"/>
-          </w:p>
+          <w:p/>
         </w:tc>
         <w:tc>
           <w:tcPr>
@@ -7257,6 +7254,42 @@
               <w:t>Click ‘Submit’ to submit the feedback</w:t>
             </w:r>
           </w:p>
+          <w:p>
+            <w:pPr>
+              <w:pStyle w:val="ListParagraph"/>
+              <w:numPr>
+                <w:ilvl w:val="0"/>
+                <w:numId w:val="52"/>
+              </w:numPr>
+            </w:pPr>
+            <w:r>
+              <w:t>On previous browser tab go to ‘Feedback Detail’ page for the associated lecture</w:t>
+            </w:r>
+          </w:p>
+          <w:p>
+            <w:pPr>
+              <w:pStyle w:val="ListParagraph"/>
+              <w:numPr>
+                <w:ilvl w:val="0"/>
+                <w:numId w:val="52"/>
+              </w:numPr>
+            </w:pPr>
+            <w:r>
+              <w:t>Change the drop-down options from ‘All Feedback’ to ‘Slide 1 Feedback Only’</w:t>
+            </w:r>
+          </w:p>
+          <w:p>
+            <w:pPr>
+              <w:pStyle w:val="ListParagraph"/>
+              <w:numPr>
+                <w:ilvl w:val="0"/>
+                <w:numId w:val="52"/>
+              </w:numPr>
+            </w:pPr>
+            <w:r>
+              <w:t>Change the drop-down options from ‘Slide 1 Feedback Only’ to ‘Slide 2 Feedback Only’</w:t>
+            </w:r>
+          </w:p>
         </w:tc>
         <w:tc>
           <w:tcPr>
@@ -7276,7 +7309,50 @@
             <w:gridSpan w:val="3"/>
             <w:shd w:val="clear" w:color="auto" w:fill="FFFFFF" w:themeFill="background1"/>
           </w:tcPr>
-          <w:p/>
+          <w:p>
+            <w:pPr>
+              <w:pStyle w:val="ListParagraph"/>
+              <w:numPr>
+                <w:ilvl w:val="0"/>
+                <w:numId w:val="55"/>
+              </w:numPr>
+            </w:pPr>
+            <w:r>
+              <w:t xml:space="preserve">The submitted feedback data will show collectively in pie charts on the ‘Feedback Detail’ page when ‘All Feedback’ </w:t>
+            </w:r>
+            <w:r>
+              <w:t>is</w:t>
+            </w:r>
+            <w:r>
+              <w:t xml:space="preserve"> the value of the drop-down select.</w:t>
+            </w:r>
+          </w:p>
+          <w:p>
+            <w:pPr>
+              <w:pStyle w:val="ListParagraph"/>
+              <w:numPr>
+                <w:ilvl w:val="0"/>
+                <w:numId w:val="55"/>
+              </w:numPr>
+            </w:pPr>
+            <w:r>
+              <w:t>When changing the drop-down to ‘Slide 1 Feedback Only’ only the submitted feedback entry that was associated with slide 1 should be displayed.</w:t>
+            </w:r>
+          </w:p>
+          <w:p>
+            <w:pPr>
+              <w:pStyle w:val="ListParagraph"/>
+              <w:numPr>
+                <w:ilvl w:val="0"/>
+                <w:numId w:val="55"/>
+              </w:numPr>
+            </w:pPr>
+            <w:r>
+              <w:t>When changing the drop-down to ‘Slide 2 Feedback Only’ only the submitted feedback entry that was associated with slide 2 should be displayed in the pie chart data.</w:t>
+            </w:r>
+            <w:bookmarkStart w:id="1" w:name="_GoBack"/>
+            <w:bookmarkEnd w:id="1"/>
+          </w:p>
         </w:tc>
         <w:tc>
           <w:tcPr>
@@ -7464,7 +7540,6 @@
               </w:numPr>
             </w:pPr>
             <w:r>
-              <w:lastRenderedPageBreak/>
               <w:t>Enter the sessions code in the Session Code field</w:t>
             </w:r>
           </w:p>
@@ -7488,7 +7563,6 @@
           </w:tcPr>
           <w:p>
             <w:r>
-              <w:lastRenderedPageBreak/>
               <w:t>N/A</w:t>
             </w:r>
           </w:p>
@@ -7868,7 +7942,11 @@
           </w:p>
           <w:p>
             <w:r>
-              <w:t xml:space="preserve">Attempted navigation to /feedback should result in ‘Connect’ page redirect with red alert with text ‘Please connect to active session with valid feedback code’ </w:t>
+              <w:t xml:space="preserve">Attempted navigation to /feedback should result in ‘Connect’ page redirect with red alert with text </w:t>
+            </w:r>
+            <w:r>
+              <w:lastRenderedPageBreak/>
+              <w:t xml:space="preserve">‘Please connect to active session with valid feedback code’ </w:t>
             </w:r>
           </w:p>
         </w:tc>
@@ -8010,11 +8088,7 @@
           </w:tcPr>
           <w:p>
             <w:r>
-              <w:t xml:space="preserve">Check previously submitted feedback can </w:t>
-            </w:r>
-            <w:r>
-              <w:lastRenderedPageBreak/>
-              <w:t>be overwritten by user who submitted it</w:t>
+              <w:t>Check previously submitted feedback can be overwritten by user who submitted it</w:t>
             </w:r>
           </w:p>
         </w:tc>
@@ -11070,6 +11144,119 @@
     </w:lvl>
   </w:abstractNum>
   <w:abstractNum w:abstractNumId="29" w15:restartNumberingAfterBreak="0">
+    <w:nsid w:val="34056E63"/>
+    <w:multiLevelType w:val="hybridMultilevel"/>
+    <w:tmpl w:val="5A364108"/>
+    <w:lvl w:ilvl="0" w:tplc="08090001">
+      <w:start w:val="1"/>
+      <w:numFmt w:val="bullet"/>
+      <w:lvlText w:val=""/>
+      <w:lvlJc w:val="left"/>
+      <w:pPr>
+        <w:ind w:left="720" w:hanging="360"/>
+      </w:pPr>
+      <w:rPr>
+        <w:rFonts w:ascii="Symbol" w:hAnsi="Symbol" w:hint="default"/>
+      </w:rPr>
+    </w:lvl>
+    <w:lvl w:ilvl="1" w:tplc="08090003" w:tentative="1">
+      <w:start w:val="1"/>
+      <w:numFmt w:val="bullet"/>
+      <w:lvlText w:val="o"/>
+      <w:lvlJc w:val="left"/>
+      <w:pPr>
+        <w:ind w:left="1440" w:hanging="360"/>
+      </w:pPr>
+      <w:rPr>
+        <w:rFonts w:ascii="Courier New" w:hAnsi="Courier New" w:cs="Courier New" w:hint="default"/>
+      </w:rPr>
+    </w:lvl>
+    <w:lvl w:ilvl="2" w:tplc="08090005" w:tentative="1">
+      <w:start w:val="1"/>
+      <w:numFmt w:val="bullet"/>
+      <w:lvlText w:val=""/>
+      <w:lvlJc w:val="left"/>
+      <w:pPr>
+        <w:ind w:left="2160" w:hanging="360"/>
+      </w:pPr>
+      <w:rPr>
+        <w:rFonts w:ascii="Wingdings" w:hAnsi="Wingdings" w:hint="default"/>
+      </w:rPr>
+    </w:lvl>
+    <w:lvl w:ilvl="3" w:tplc="08090001" w:tentative="1">
+      <w:start w:val="1"/>
+      <w:numFmt w:val="bullet"/>
+      <w:lvlText w:val=""/>
+      <w:lvlJc w:val="left"/>
+      <w:pPr>
+        <w:ind w:left="2880" w:hanging="360"/>
+      </w:pPr>
+      <w:rPr>
+        <w:rFonts w:ascii="Symbol" w:hAnsi="Symbol" w:hint="default"/>
+      </w:rPr>
+    </w:lvl>
+    <w:lvl w:ilvl="4" w:tplc="08090003" w:tentative="1">
+      <w:start w:val="1"/>
+      <w:numFmt w:val="bullet"/>
+      <w:lvlText w:val="o"/>
+      <w:lvlJc w:val="left"/>
+      <w:pPr>
+        <w:ind w:left="3600" w:hanging="360"/>
+      </w:pPr>
+      <w:rPr>
+        <w:rFonts w:ascii="Courier New" w:hAnsi="Courier New" w:cs="Courier New" w:hint="default"/>
+      </w:rPr>
+    </w:lvl>
+    <w:lvl w:ilvl="5" w:tplc="08090005" w:tentative="1">
+      <w:start w:val="1"/>
+      <w:numFmt w:val="bullet"/>
+      <w:lvlText w:val=""/>
+      <w:lvlJc w:val="left"/>
+      <w:pPr>
+        <w:ind w:left="4320" w:hanging="360"/>
+      </w:pPr>
+      <w:rPr>
+        <w:rFonts w:ascii="Wingdings" w:hAnsi="Wingdings" w:hint="default"/>
+      </w:rPr>
+    </w:lvl>
+    <w:lvl w:ilvl="6" w:tplc="08090001" w:tentative="1">
+      <w:start w:val="1"/>
+      <w:numFmt w:val="bullet"/>
+      <w:lvlText w:val=""/>
+      <w:lvlJc w:val="left"/>
+      <w:pPr>
+        <w:ind w:left="5040" w:hanging="360"/>
+      </w:pPr>
+      <w:rPr>
+        <w:rFonts w:ascii="Symbol" w:hAnsi="Symbol" w:hint="default"/>
+      </w:rPr>
+    </w:lvl>
+    <w:lvl w:ilvl="7" w:tplc="08090003" w:tentative="1">
+      <w:start w:val="1"/>
+      <w:numFmt w:val="bullet"/>
+      <w:lvlText w:val="o"/>
+      <w:lvlJc w:val="left"/>
+      <w:pPr>
+        <w:ind w:left="5760" w:hanging="360"/>
+      </w:pPr>
+      <w:rPr>
+        <w:rFonts w:ascii="Courier New" w:hAnsi="Courier New" w:cs="Courier New" w:hint="default"/>
+      </w:rPr>
+    </w:lvl>
+    <w:lvl w:ilvl="8" w:tplc="08090005" w:tentative="1">
+      <w:start w:val="1"/>
+      <w:numFmt w:val="bullet"/>
+      <w:lvlText w:val=""/>
+      <w:lvlJc w:val="left"/>
+      <w:pPr>
+        <w:ind w:left="6480" w:hanging="360"/>
+      </w:pPr>
+      <w:rPr>
+        <w:rFonts w:ascii="Wingdings" w:hAnsi="Wingdings" w:hint="default"/>
+      </w:rPr>
+    </w:lvl>
+  </w:abstractNum>
+  <w:abstractNum w:abstractNumId="30" w15:restartNumberingAfterBreak="0">
     <w:nsid w:val="34282D4C"/>
     <w:multiLevelType w:val="hybridMultilevel"/>
     <w:tmpl w:val="D07CDB10"/>
@@ -11158,7 +11345,7 @@
       </w:pPr>
     </w:lvl>
   </w:abstractNum>
-  <w:abstractNum w:abstractNumId="30" w15:restartNumberingAfterBreak="0">
+  <w:abstractNum w:abstractNumId="31" w15:restartNumberingAfterBreak="0">
     <w:nsid w:val="34794FA5"/>
     <w:multiLevelType w:val="hybridMultilevel"/>
     <w:tmpl w:val="84D20826"/>
@@ -11244,7 +11431,7 @@
       </w:pPr>
     </w:lvl>
   </w:abstractNum>
-  <w:abstractNum w:abstractNumId="31" w15:restartNumberingAfterBreak="0">
+  <w:abstractNum w:abstractNumId="32" w15:restartNumberingAfterBreak="0">
     <w:nsid w:val="3AD777A6"/>
     <w:multiLevelType w:val="hybridMultilevel"/>
     <w:tmpl w:val="F474CA28"/>
@@ -11333,7 +11520,7 @@
       </w:pPr>
     </w:lvl>
   </w:abstractNum>
-  <w:abstractNum w:abstractNumId="32" w15:restartNumberingAfterBreak="0">
+  <w:abstractNum w:abstractNumId="33" w15:restartNumberingAfterBreak="0">
     <w:nsid w:val="3BE16F76"/>
     <w:multiLevelType w:val="hybridMultilevel"/>
     <w:tmpl w:val="45AE941C"/>
@@ -11419,7 +11606,7 @@
       </w:pPr>
     </w:lvl>
   </w:abstractNum>
-  <w:abstractNum w:abstractNumId="33" w15:restartNumberingAfterBreak="0">
+  <w:abstractNum w:abstractNumId="34" w15:restartNumberingAfterBreak="0">
     <w:nsid w:val="3FAA1C3B"/>
     <w:multiLevelType w:val="hybridMultilevel"/>
     <w:tmpl w:val="4FFE2DC8"/>
@@ -11505,7 +11692,7 @@
       </w:pPr>
     </w:lvl>
   </w:abstractNum>
-  <w:abstractNum w:abstractNumId="34" w15:restartNumberingAfterBreak="0">
+  <w:abstractNum w:abstractNumId="35" w15:restartNumberingAfterBreak="0">
     <w:nsid w:val="43CA621C"/>
     <w:multiLevelType w:val="hybridMultilevel"/>
     <w:tmpl w:val="159A2F32"/>
@@ -11618,7 +11805,7 @@
       </w:rPr>
     </w:lvl>
   </w:abstractNum>
-  <w:abstractNum w:abstractNumId="35" w15:restartNumberingAfterBreak="0">
+  <w:abstractNum w:abstractNumId="36" w15:restartNumberingAfterBreak="0">
     <w:nsid w:val="441E010B"/>
     <w:multiLevelType w:val="hybridMultilevel"/>
     <w:tmpl w:val="45AE941C"/>
@@ -11704,7 +11891,7 @@
       </w:pPr>
     </w:lvl>
   </w:abstractNum>
-  <w:abstractNum w:abstractNumId="36" w15:restartNumberingAfterBreak="0">
+  <w:abstractNum w:abstractNumId="37" w15:restartNumberingAfterBreak="0">
     <w:nsid w:val="4BD15FD9"/>
     <w:multiLevelType w:val="hybridMultilevel"/>
     <w:tmpl w:val="F474CA28"/>
@@ -11793,7 +11980,7 @@
       </w:pPr>
     </w:lvl>
   </w:abstractNum>
-  <w:abstractNum w:abstractNumId="37" w15:restartNumberingAfterBreak="0">
+  <w:abstractNum w:abstractNumId="38" w15:restartNumberingAfterBreak="0">
     <w:nsid w:val="55CA63F1"/>
     <w:multiLevelType w:val="hybridMultilevel"/>
     <w:tmpl w:val="A09AB756"/>
@@ -11879,7 +12066,7 @@
       </w:pPr>
     </w:lvl>
   </w:abstractNum>
-  <w:abstractNum w:abstractNumId="38" w15:restartNumberingAfterBreak="0">
+  <w:abstractNum w:abstractNumId="39" w15:restartNumberingAfterBreak="0">
     <w:nsid w:val="55EA3A2C"/>
     <w:multiLevelType w:val="hybridMultilevel"/>
     <w:tmpl w:val="F474CA28"/>
@@ -11968,7 +12155,7 @@
       </w:pPr>
     </w:lvl>
   </w:abstractNum>
-  <w:abstractNum w:abstractNumId="39" w15:restartNumberingAfterBreak="0">
+  <w:abstractNum w:abstractNumId="40" w15:restartNumberingAfterBreak="0">
     <w:nsid w:val="5B713FEE"/>
     <w:multiLevelType w:val="hybridMultilevel"/>
     <w:tmpl w:val="4FFE2DC8"/>
@@ -12054,7 +12241,7 @@
       </w:pPr>
     </w:lvl>
   </w:abstractNum>
-  <w:abstractNum w:abstractNumId="40" w15:restartNumberingAfterBreak="0">
+  <w:abstractNum w:abstractNumId="41" w15:restartNumberingAfterBreak="0">
     <w:nsid w:val="5C707567"/>
     <w:multiLevelType w:val="hybridMultilevel"/>
     <w:tmpl w:val="6BA64766"/>
@@ -12143,7 +12330,7 @@
       </w:pPr>
     </w:lvl>
   </w:abstractNum>
-  <w:abstractNum w:abstractNumId="41" w15:restartNumberingAfterBreak="0">
+  <w:abstractNum w:abstractNumId="42" w15:restartNumberingAfterBreak="0">
     <w:nsid w:val="5CB26AC9"/>
     <w:multiLevelType w:val="hybridMultilevel"/>
     <w:tmpl w:val="E7DED980"/>
@@ -12232,7 +12419,7 @@
       </w:pPr>
     </w:lvl>
   </w:abstractNum>
-  <w:abstractNum w:abstractNumId="42" w15:restartNumberingAfterBreak="0">
+  <w:abstractNum w:abstractNumId="43" w15:restartNumberingAfterBreak="0">
     <w:nsid w:val="601850BB"/>
     <w:multiLevelType w:val="hybridMultilevel"/>
     <w:tmpl w:val="A974667A"/>
@@ -12345,7 +12532,7 @@
       </w:rPr>
     </w:lvl>
   </w:abstractNum>
-  <w:abstractNum w:abstractNumId="43" w15:restartNumberingAfterBreak="0">
+  <w:abstractNum w:abstractNumId="44" w15:restartNumberingAfterBreak="0">
     <w:nsid w:val="60A0387E"/>
     <w:multiLevelType w:val="hybridMultilevel"/>
     <w:tmpl w:val="B49430D6"/>
@@ -12434,7 +12621,7 @@
       </w:pPr>
     </w:lvl>
   </w:abstractNum>
-  <w:abstractNum w:abstractNumId="44" w15:restartNumberingAfterBreak="0">
+  <w:abstractNum w:abstractNumId="45" w15:restartNumberingAfterBreak="0">
     <w:nsid w:val="621C1EEB"/>
     <w:multiLevelType w:val="hybridMultilevel"/>
     <w:tmpl w:val="6AE8AB9C"/>
@@ -12523,7 +12710,7 @@
       </w:pPr>
     </w:lvl>
   </w:abstractNum>
-  <w:abstractNum w:abstractNumId="45" w15:restartNumberingAfterBreak="0">
+  <w:abstractNum w:abstractNumId="46" w15:restartNumberingAfterBreak="0">
     <w:nsid w:val="64427A01"/>
     <w:multiLevelType w:val="hybridMultilevel"/>
     <w:tmpl w:val="C9AC4C20"/>
@@ -12612,7 +12799,7 @@
       </w:pPr>
     </w:lvl>
   </w:abstractNum>
-  <w:abstractNum w:abstractNumId="46" w15:restartNumberingAfterBreak="0">
+  <w:abstractNum w:abstractNumId="47" w15:restartNumberingAfterBreak="0">
     <w:nsid w:val="64D509F6"/>
     <w:multiLevelType w:val="hybridMultilevel"/>
     <w:tmpl w:val="F474CA28"/>
@@ -12701,7 +12888,7 @@
       </w:pPr>
     </w:lvl>
   </w:abstractNum>
-  <w:abstractNum w:abstractNumId="47" w15:restartNumberingAfterBreak="0">
+  <w:abstractNum w:abstractNumId="48" w15:restartNumberingAfterBreak="0">
     <w:nsid w:val="67062146"/>
     <w:multiLevelType w:val="hybridMultilevel"/>
     <w:tmpl w:val="5170986C"/>
@@ -12787,7 +12974,7 @@
       </w:pPr>
     </w:lvl>
   </w:abstractNum>
-  <w:abstractNum w:abstractNumId="48" w15:restartNumberingAfterBreak="0">
+  <w:abstractNum w:abstractNumId="49" w15:restartNumberingAfterBreak="0">
     <w:nsid w:val="6CCB0905"/>
     <w:multiLevelType w:val="hybridMultilevel"/>
     <w:tmpl w:val="4BB4A820"/>
@@ -12873,7 +13060,7 @@
       </w:pPr>
     </w:lvl>
   </w:abstractNum>
-  <w:abstractNum w:abstractNumId="49" w15:restartNumberingAfterBreak="0">
+  <w:abstractNum w:abstractNumId="50" w15:restartNumberingAfterBreak="0">
     <w:nsid w:val="724339BF"/>
     <w:multiLevelType w:val="hybridMultilevel"/>
     <w:tmpl w:val="DBAA9686"/>
@@ -12959,7 +13146,7 @@
       </w:pPr>
     </w:lvl>
   </w:abstractNum>
-  <w:abstractNum w:abstractNumId="50" w15:restartNumberingAfterBreak="0">
+  <w:abstractNum w:abstractNumId="51" w15:restartNumberingAfterBreak="0">
     <w:nsid w:val="72707750"/>
     <w:multiLevelType w:val="hybridMultilevel"/>
     <w:tmpl w:val="F474CA28"/>
@@ -13048,7 +13235,7 @@
       </w:pPr>
     </w:lvl>
   </w:abstractNum>
-  <w:abstractNum w:abstractNumId="51" w15:restartNumberingAfterBreak="0">
+  <w:abstractNum w:abstractNumId="52" w15:restartNumberingAfterBreak="0">
     <w:nsid w:val="75896389"/>
     <w:multiLevelType w:val="hybridMultilevel"/>
     <w:tmpl w:val="82FEDA36"/>
@@ -13137,7 +13324,7 @@
       </w:pPr>
     </w:lvl>
   </w:abstractNum>
-  <w:abstractNum w:abstractNumId="52" w15:restartNumberingAfterBreak="0">
+  <w:abstractNum w:abstractNumId="53" w15:restartNumberingAfterBreak="0">
     <w:nsid w:val="7ADE5EA9"/>
     <w:multiLevelType w:val="hybridMultilevel"/>
     <w:tmpl w:val="6E2E5DC0"/>
@@ -13223,7 +13410,7 @@
       </w:pPr>
     </w:lvl>
   </w:abstractNum>
-  <w:abstractNum w:abstractNumId="53" w15:restartNumberingAfterBreak="0">
+  <w:abstractNum w:abstractNumId="54" w15:restartNumberingAfterBreak="0">
     <w:nsid w:val="7FED7F56"/>
     <w:multiLevelType w:val="hybridMultilevel"/>
     <w:tmpl w:val="A09AB756"/>
@@ -13310,7 +13497,7 @@
     </w:lvl>
   </w:abstractNum>
   <w:num w:numId="1">
-    <w:abstractNumId w:val="47"/>
+    <w:abstractNumId w:val="48"/>
   </w:num>
   <w:num w:numId="2">
     <w:abstractNumId w:val="21"/>
@@ -13319,25 +13506,25 @@
     <w:abstractNumId w:val="8"/>
   </w:num>
   <w:num w:numId="4">
-    <w:abstractNumId w:val="34"/>
+    <w:abstractNumId w:val="35"/>
   </w:num>
   <w:num w:numId="5">
     <w:abstractNumId w:val="18"/>
   </w:num>
   <w:num w:numId="6">
-    <w:abstractNumId w:val="39"/>
+    <w:abstractNumId w:val="40"/>
   </w:num>
   <w:num w:numId="7">
-    <w:abstractNumId w:val="33"/>
+    <w:abstractNumId w:val="34"/>
   </w:num>
   <w:num w:numId="8">
-    <w:abstractNumId w:val="53"/>
+    <w:abstractNumId w:val="54"/>
   </w:num>
   <w:num w:numId="9">
     <w:abstractNumId w:val="17"/>
   </w:num>
   <w:num w:numId="10">
-    <w:abstractNumId w:val="37"/>
+    <w:abstractNumId w:val="38"/>
   </w:num>
   <w:num w:numId="11">
     <w:abstractNumId w:val="1"/>
@@ -13355,16 +13542,16 @@
     <w:abstractNumId w:val="6"/>
   </w:num>
   <w:num w:numId="16">
-    <w:abstractNumId w:val="51"/>
+    <w:abstractNumId w:val="52"/>
   </w:num>
   <w:num w:numId="17">
-    <w:abstractNumId w:val="44"/>
+    <w:abstractNumId w:val="45"/>
   </w:num>
   <w:num w:numId="18">
     <w:abstractNumId w:val="11"/>
   </w:num>
   <w:num w:numId="19">
-    <w:abstractNumId w:val="29"/>
+    <w:abstractNumId w:val="30"/>
   </w:num>
   <w:num w:numId="20">
     <w:abstractNumId w:val="25"/>
@@ -13379,10 +13566,10 @@
     <w:abstractNumId w:val="12"/>
   </w:num>
   <w:num w:numId="24">
-    <w:abstractNumId w:val="43"/>
+    <w:abstractNumId w:val="44"/>
   </w:num>
   <w:num w:numId="25">
-    <w:abstractNumId w:val="42"/>
+    <w:abstractNumId w:val="43"/>
   </w:num>
   <w:num w:numId="26">
     <w:abstractNumId w:val="16"/>
@@ -13394,7 +13581,7 @@
     <w:abstractNumId w:val="10"/>
   </w:num>
   <w:num w:numId="29">
-    <w:abstractNumId w:val="48"/>
+    <w:abstractNumId w:val="49"/>
   </w:num>
   <w:num w:numId="30">
     <w:abstractNumId w:val="14"/>
@@ -13406,22 +13593,22 @@
     <w:abstractNumId w:val="23"/>
   </w:num>
   <w:num w:numId="33">
-    <w:abstractNumId w:val="52"/>
+    <w:abstractNumId w:val="53"/>
   </w:num>
   <w:num w:numId="34">
     <w:abstractNumId w:val="13"/>
   </w:num>
   <w:num w:numId="35">
-    <w:abstractNumId w:val="30"/>
+    <w:abstractNumId w:val="31"/>
   </w:num>
   <w:num w:numId="36">
-    <w:abstractNumId w:val="41"/>
+    <w:abstractNumId w:val="42"/>
   </w:num>
   <w:num w:numId="37">
-    <w:abstractNumId w:val="49"/>
+    <w:abstractNumId w:val="50"/>
   </w:num>
   <w:num w:numId="38">
-    <w:abstractNumId w:val="31"/>
+    <w:abstractNumId w:val="32"/>
   </w:num>
   <w:num w:numId="39">
     <w:abstractNumId w:val="24"/>
@@ -13430,7 +13617,7 @@
     <w:abstractNumId w:val="20"/>
   </w:num>
   <w:num w:numId="41">
-    <w:abstractNumId w:val="35"/>
+    <w:abstractNumId w:val="36"/>
   </w:num>
   <w:num w:numId="42">
     <w:abstractNumId w:val="27"/>
@@ -13439,19 +13626,19 @@
     <w:abstractNumId w:val="19"/>
   </w:num>
   <w:num w:numId="44">
-    <w:abstractNumId w:val="50"/>
+    <w:abstractNumId w:val="51"/>
   </w:num>
   <w:num w:numId="45">
     <w:abstractNumId w:val="15"/>
   </w:num>
   <w:num w:numId="46">
-    <w:abstractNumId w:val="32"/>
+    <w:abstractNumId w:val="33"/>
   </w:num>
   <w:num w:numId="47">
-    <w:abstractNumId w:val="38"/>
+    <w:abstractNumId w:val="39"/>
   </w:num>
   <w:num w:numId="48">
-    <w:abstractNumId w:val="46"/>
+    <w:abstractNumId w:val="47"/>
   </w:num>
   <w:num w:numId="49">
     <w:abstractNumId w:val="7"/>
@@ -13460,18 +13647,21 @@
     <w:abstractNumId w:val="28"/>
   </w:num>
   <w:num w:numId="51">
-    <w:abstractNumId w:val="36"/>
+    <w:abstractNumId w:val="37"/>
   </w:num>
   <w:num w:numId="52">
-    <w:abstractNumId w:val="45"/>
+    <w:abstractNumId w:val="46"/>
   </w:num>
   <w:num w:numId="53">
-    <w:abstractNumId w:val="40"/>
+    <w:abstractNumId w:val="41"/>
   </w:num>
   <w:num w:numId="54">
     <w:abstractNumId w:val="22"/>
   </w:num>
-  <w:numIdMacAtCleanup w:val="54"/>
+  <w:num w:numId="55">
+    <w:abstractNumId w:val="29"/>
+  </w:num>
+  <w:numIdMacAtCleanup w:val="55"/>
 </w:numbering>
 </file>
 
@@ -14441,7 +14631,7 @@
 </file>
 
 <file path=customXml/itemProps1.xml><?xml version="1.0" encoding="utf-8"?>
-<ds:datastoreItem xmlns:ds="http://schemas.openxmlformats.org/officeDocument/2006/customXml" ds:itemID="{233A3E9F-FF64-42C6-AC06-DB881C741202}">
+<ds:datastoreItem xmlns:ds="http://schemas.openxmlformats.org/officeDocument/2006/customXml" ds:itemID="{858EEE33-310A-432D-8AF9-888BE0912AE0}">
   <ds:schemaRefs>
     <ds:schemaRef ds:uri="http://schemas.openxmlformats.org/officeDocument/2006/bibliography"/>
   </ds:schemaRefs>

</xml_diff>

<commit_message>
Updated test doc. Added more specific error messages in code
</commit_message>
<xml_diff>
--- a/Deliverables/Functional Testing.docx
+++ b/Deliverables/Functional Testing.docx
@@ -4995,7 +4995,7 @@
               <w:pStyle w:val="ListParagraph"/>
               <w:numPr>
                 <w:ilvl w:val="0"/>
-                <w:numId w:val="53"/>
+                <w:numId w:val="52"/>
               </w:numPr>
             </w:pPr>
             <w:r>
@@ -5007,7 +5007,7 @@
               <w:pStyle w:val="ListParagraph"/>
               <w:numPr>
                 <w:ilvl w:val="0"/>
-                <w:numId w:val="53"/>
+                <w:numId w:val="52"/>
               </w:numPr>
             </w:pPr>
             <w:r>
@@ -5019,7 +5019,7 @@
               <w:pStyle w:val="ListParagraph"/>
               <w:numPr>
                 <w:ilvl w:val="0"/>
-                <w:numId w:val="53"/>
+                <w:numId w:val="52"/>
               </w:numPr>
             </w:pPr>
             <w:r>
@@ -6224,7 +6224,7 @@
               <w:pStyle w:val="ListParagraph"/>
               <w:numPr>
                 <w:ilvl w:val="0"/>
-                <w:numId w:val="54"/>
+                <w:numId w:val="53"/>
               </w:numPr>
             </w:pPr>
             <w:r>
@@ -6236,7 +6236,7 @@
               <w:pStyle w:val="ListParagraph"/>
               <w:numPr>
                 <w:ilvl w:val="0"/>
-                <w:numId w:val="54"/>
+                <w:numId w:val="53"/>
               </w:numPr>
             </w:pPr>
             <w:r>
@@ -6248,7 +6248,7 @@
               <w:pStyle w:val="ListParagraph"/>
               <w:numPr>
                 <w:ilvl w:val="0"/>
-                <w:numId w:val="54"/>
+                <w:numId w:val="53"/>
               </w:numPr>
             </w:pPr>
             <w:r>
@@ -6260,7 +6260,7 @@
               <w:pStyle w:val="ListParagraph"/>
               <w:numPr>
                 <w:ilvl w:val="0"/>
-                <w:numId w:val="54"/>
+                <w:numId w:val="53"/>
               </w:numPr>
             </w:pPr>
             <w:r>
@@ -6272,7 +6272,7 @@
               <w:pStyle w:val="ListParagraph"/>
               <w:numPr>
                 <w:ilvl w:val="0"/>
-                <w:numId w:val="54"/>
+                <w:numId w:val="53"/>
               </w:numPr>
             </w:pPr>
             <w:r>
@@ -6749,7 +6749,7 @@
               <w:pStyle w:val="ListParagraph"/>
               <w:numPr>
                 <w:ilvl w:val="0"/>
-                <w:numId w:val="49"/>
+                <w:numId w:val="48"/>
               </w:numPr>
             </w:pPr>
             <w:r>
@@ -6761,7 +6761,7 @@
               <w:pStyle w:val="ListParagraph"/>
               <w:numPr>
                 <w:ilvl w:val="0"/>
-                <w:numId w:val="49"/>
+                <w:numId w:val="48"/>
               </w:numPr>
             </w:pPr>
             <w:r>
@@ -6773,7 +6773,7 @@
               <w:pStyle w:val="ListParagraph"/>
               <w:numPr>
                 <w:ilvl w:val="0"/>
-                <w:numId w:val="49"/>
+                <w:numId w:val="48"/>
               </w:numPr>
             </w:pPr>
             <w:r>
@@ -6785,7 +6785,7 @@
               <w:pStyle w:val="ListParagraph"/>
               <w:numPr>
                 <w:ilvl w:val="0"/>
-                <w:numId w:val="49"/>
+                <w:numId w:val="48"/>
               </w:numPr>
             </w:pPr>
             <w:r>
@@ -6797,7 +6797,7 @@
               <w:pStyle w:val="ListParagraph"/>
               <w:numPr>
                 <w:ilvl w:val="0"/>
-                <w:numId w:val="49"/>
+                <w:numId w:val="48"/>
               </w:numPr>
             </w:pPr>
             <w:r>
@@ -6905,7 +6905,7 @@
               <w:pStyle w:val="ListParagraph"/>
               <w:numPr>
                 <w:ilvl w:val="0"/>
-                <w:numId w:val="50"/>
+                <w:numId w:val="49"/>
               </w:numPr>
             </w:pPr>
             <w:r>
@@ -6917,7 +6917,7 @@
               <w:pStyle w:val="ListParagraph"/>
               <w:numPr>
                 <w:ilvl w:val="0"/>
-                <w:numId w:val="50"/>
+                <w:numId w:val="49"/>
               </w:numPr>
             </w:pPr>
             <w:r>
@@ -6929,7 +6929,7 @@
               <w:pStyle w:val="ListParagraph"/>
               <w:numPr>
                 <w:ilvl w:val="0"/>
-                <w:numId w:val="50"/>
+                <w:numId w:val="49"/>
               </w:numPr>
             </w:pPr>
             <w:r>
@@ -7033,7 +7033,7 @@
               <w:pStyle w:val="ListParagraph"/>
               <w:numPr>
                 <w:ilvl w:val="0"/>
-                <w:numId w:val="51"/>
+                <w:numId w:val="50"/>
               </w:numPr>
             </w:pPr>
             <w:r>
@@ -7046,7 +7046,7 @@
               <w:pStyle w:val="ListParagraph"/>
               <w:numPr>
                 <w:ilvl w:val="0"/>
-                <w:numId w:val="51"/>
+                <w:numId w:val="50"/>
               </w:numPr>
             </w:pPr>
             <w:r>
@@ -7160,7 +7160,7 @@
               <w:pStyle w:val="ListParagraph"/>
               <w:numPr>
                 <w:ilvl w:val="0"/>
-                <w:numId w:val="52"/>
+                <w:numId w:val="51"/>
               </w:numPr>
             </w:pPr>
             <w:r>
@@ -7178,7 +7178,7 @@
               <w:pStyle w:val="ListParagraph"/>
               <w:numPr>
                 <w:ilvl w:val="0"/>
-                <w:numId w:val="52"/>
+                <w:numId w:val="51"/>
               </w:numPr>
             </w:pPr>
             <w:r>
@@ -7193,7 +7193,7 @@
               <w:pStyle w:val="ListParagraph"/>
               <w:numPr>
                 <w:ilvl w:val="0"/>
-                <w:numId w:val="52"/>
+                <w:numId w:val="51"/>
               </w:numPr>
             </w:pPr>
             <w:r>
@@ -7205,7 +7205,7 @@
               <w:pStyle w:val="ListParagraph"/>
               <w:numPr>
                 <w:ilvl w:val="0"/>
-                <w:numId w:val="52"/>
+                <w:numId w:val="51"/>
               </w:numPr>
             </w:pPr>
             <w:r>
@@ -7223,7 +7223,7 @@
               <w:pStyle w:val="ListParagraph"/>
               <w:numPr>
                 <w:ilvl w:val="0"/>
-                <w:numId w:val="52"/>
+                <w:numId w:val="51"/>
               </w:numPr>
             </w:pPr>
             <w:r>
@@ -7235,7 +7235,7 @@
               <w:pStyle w:val="ListParagraph"/>
               <w:numPr>
                 <w:ilvl w:val="0"/>
-                <w:numId w:val="52"/>
+                <w:numId w:val="51"/>
               </w:numPr>
             </w:pPr>
             <w:r>
@@ -7247,7 +7247,7 @@
               <w:pStyle w:val="ListParagraph"/>
               <w:numPr>
                 <w:ilvl w:val="0"/>
-                <w:numId w:val="52"/>
+                <w:numId w:val="51"/>
               </w:numPr>
             </w:pPr>
             <w:r>
@@ -7259,7 +7259,7 @@
               <w:pStyle w:val="ListParagraph"/>
               <w:numPr>
                 <w:ilvl w:val="0"/>
-                <w:numId w:val="52"/>
+                <w:numId w:val="51"/>
               </w:numPr>
             </w:pPr>
             <w:r>
@@ -7271,7 +7271,7 @@
               <w:pStyle w:val="ListParagraph"/>
               <w:numPr>
                 <w:ilvl w:val="0"/>
-                <w:numId w:val="52"/>
+                <w:numId w:val="51"/>
               </w:numPr>
             </w:pPr>
             <w:r>
@@ -7283,7 +7283,7 @@
               <w:pStyle w:val="ListParagraph"/>
               <w:numPr>
                 <w:ilvl w:val="0"/>
-                <w:numId w:val="52"/>
+                <w:numId w:val="51"/>
               </w:numPr>
             </w:pPr>
             <w:r>
@@ -7314,7 +7314,7 @@
               <w:pStyle w:val="ListParagraph"/>
               <w:numPr>
                 <w:ilvl w:val="0"/>
-                <w:numId w:val="55"/>
+                <w:numId w:val="54"/>
               </w:numPr>
             </w:pPr>
             <w:r>
@@ -7332,7 +7332,7 @@
               <w:pStyle w:val="ListParagraph"/>
               <w:numPr>
                 <w:ilvl w:val="0"/>
-                <w:numId w:val="55"/>
+                <w:numId w:val="54"/>
               </w:numPr>
             </w:pPr>
             <w:r>
@@ -7344,14 +7344,12 @@
               <w:pStyle w:val="ListParagraph"/>
               <w:numPr>
                 <w:ilvl w:val="0"/>
-                <w:numId w:val="55"/>
+                <w:numId w:val="54"/>
               </w:numPr>
             </w:pPr>
             <w:r>
               <w:t>When changing the drop-down to ‘Slide 2 Feedback Only’ only the submitted feedback entry that was associated with slide 2 should be displayed in the pie chart data.</w:t>
             </w:r>
-            <w:bookmarkStart w:id="1" w:name="_GoBack"/>
-            <w:bookmarkEnd w:id="1"/>
           </w:p>
         </w:tc>
         <w:tc>
@@ -7422,9 +7420,84 @@
               <w:pStyle w:val="ListParagraph"/>
               <w:numPr>
                 <w:ilvl w:val="0"/>
-                <w:numId w:val="51"/>
-              </w:numPr>
-            </w:pPr>
+                <w:numId w:val="55"/>
+              </w:numPr>
+            </w:pPr>
+            <w:r>
+              <w:t>Create a session and set it running (Described in TC??)</w:t>
+            </w:r>
+          </w:p>
+          <w:p>
+            <w:pPr>
+              <w:pStyle w:val="ListParagraph"/>
+              <w:numPr>
+                <w:ilvl w:val="0"/>
+                <w:numId w:val="55"/>
+              </w:numPr>
+            </w:pPr>
+            <w:r>
+              <w:t>Create another session and set it running</w:t>
+            </w:r>
+          </w:p>
+          <w:p>
+            <w:pPr>
+              <w:pStyle w:val="ListParagraph"/>
+              <w:numPr>
+                <w:ilvl w:val="0"/>
+                <w:numId w:val="55"/>
+              </w:numPr>
+            </w:pPr>
+            <w:r>
+              <w:t>Submit feedback to that session (Described in TC??)</w:t>
+            </w:r>
+          </w:p>
+          <w:p>
+            <w:pPr>
+              <w:pStyle w:val="ListParagraph"/>
+              <w:numPr>
+                <w:ilvl w:val="0"/>
+                <w:numId w:val="55"/>
+              </w:numPr>
+            </w:pPr>
+            <w:r>
+              <w:t>Submit feedback to the second session</w:t>
+            </w:r>
+          </w:p>
+          <w:p>
+            <w:pPr>
+              <w:pStyle w:val="ListParagraph"/>
+              <w:numPr>
+                <w:ilvl w:val="0"/>
+                <w:numId w:val="55"/>
+              </w:numPr>
+            </w:pPr>
+            <w:r>
+              <w:t>Go to the ‘Feedback Detail’ page for the lecture the sessions belong to</w:t>
+            </w:r>
+          </w:p>
+          <w:p>
+            <w:pPr>
+              <w:pStyle w:val="ListParagraph"/>
+              <w:numPr>
+                <w:ilvl w:val="0"/>
+                <w:numId w:val="55"/>
+              </w:numPr>
+            </w:pPr>
+            <w:r>
+              <w:t>Click on the first session to view its feedback</w:t>
+            </w:r>
+          </w:p>
+          <w:p>
+            <w:pPr>
+              <w:pStyle w:val="ListParagraph"/>
+              <w:numPr>
+                <w:ilvl w:val="0"/>
+                <w:numId w:val="55"/>
+              </w:numPr>
+            </w:pPr>
+            <w:r>
+              <w:t>Click on the second session to change to view its feedback</w:t>
+            </w:r>
           </w:p>
         </w:tc>
         <w:tc>
@@ -7433,7 +7506,11 @@
             <w:gridSpan w:val="3"/>
             <w:shd w:val="clear" w:color="auto" w:fill="FFFFFF" w:themeFill="background1"/>
           </w:tcPr>
-          <w:p/>
+          <w:p>
+            <w:r>
+              <w:t>N/A</w:t>
+            </w:r>
+          </w:p>
         </w:tc>
         <w:tc>
           <w:tcPr>
@@ -7441,7 +7518,19 @@
             <w:gridSpan w:val="2"/>
             <w:shd w:val="clear" w:color="auto" w:fill="FFFFFF" w:themeFill="background1"/>
           </w:tcPr>
-          <w:p/>
+          <w:p>
+            <w:r>
+              <w:t xml:space="preserve">When clicking on first session </w:t>
+            </w:r>
+            <w:r>
+              <w:t>its feedback data should be displayed in the charts</w:t>
+            </w:r>
+          </w:p>
+          <w:p>
+            <w:r>
+              <w:t>When clicking on the second the session its feedback data should be displayed in the charts</w:t>
+            </w:r>
+          </w:p>
         </w:tc>
         <w:tc>
           <w:tcPr>
@@ -7679,6 +7768,18 @@
               <w:t>Enter the sessions code in the Session Code field</w:t>
             </w:r>
           </w:p>
+          <w:p>
+            <w:pPr>
+              <w:pStyle w:val="ListParagraph"/>
+              <w:numPr>
+                <w:ilvl w:val="0"/>
+                <w:numId w:val="39"/>
+              </w:numPr>
+            </w:pPr>
+            <w:r>
+              <w:t>Click ‘Connect’</w:t>
+            </w:r>
+          </w:p>
         </w:tc>
         <w:tc>
           <w:tcPr>
@@ -7695,7 +7796,11 @@
           <w:tcPr>
             <w:tcW w:w="3376" w:type="dxa"/>
           </w:tcPr>
-          <w:p/>
+          <w:p>
+            <w:r>
+              <w:t>Page should reload with red alert under form with the text ‘Lecture is not active’</w:t>
+            </w:r>
+          </w:p>
         </w:tc>
         <w:tc>
           <w:tcPr>
@@ -7808,6 +7913,7 @@
               </w:numPr>
             </w:pPr>
             <w:r>
+              <w:lastRenderedPageBreak/>
               <w:t>Go back on different tab to ‘Lecture Detail’ page and end the session by clicking ‘End Running Session’</w:t>
             </w:r>
           </w:p>
@@ -7831,6 +7937,7 @@
           </w:tcPr>
           <w:p>
             <w:r>
+              <w:lastRenderedPageBreak/>
               <w:t>N/A</w:t>
             </w:r>
           </w:p>
@@ -7839,7 +7946,11 @@
           <w:tcPr>
             <w:tcW w:w="3376" w:type="dxa"/>
           </w:tcPr>
-          <w:p/>
+          <w:p>
+            <w:r>
+              <w:t>Should be redirected to the ‘Connect’ page with a red alert with the text ‘Lecture is not active’</w:t>
+            </w:r>
+          </w:p>
         </w:tc>
         <w:tc>
           <w:tcPr>
@@ -7942,11 +8053,7 @@
           </w:p>
           <w:p>
             <w:r>
-              <w:t xml:space="preserve">Attempted navigation to /feedback should result in ‘Connect’ page redirect with red alert with text </w:t>
-            </w:r>
-            <w:r>
-              <w:lastRenderedPageBreak/>
-              <w:t xml:space="preserve">‘Please connect to active session with valid feedback code’ </w:t>
+              <w:t xml:space="preserve">Attempted navigation to /feedback should result in ‘Connect’ page redirect with red alert with text ‘Please connect to active session with valid feedback code’ </w:t>
             </w:r>
           </w:p>
         </w:tc>
@@ -8020,6 +8127,57 @@
                 <w:numId w:val="45"/>
               </w:numPr>
             </w:pPr>
+            <w:r>
+              <w:t>Create a session and start it (Described in TC??)</w:t>
+            </w:r>
+          </w:p>
+          <w:p>
+            <w:pPr>
+              <w:pStyle w:val="ListParagraph"/>
+              <w:numPr>
+                <w:ilvl w:val="0"/>
+                <w:numId w:val="45"/>
+              </w:numPr>
+            </w:pPr>
+            <w:r>
+              <w:t>Connect to the session on a different browser tab (Described in TC??)</w:t>
+            </w:r>
+          </w:p>
+          <w:p>
+            <w:pPr>
+              <w:pStyle w:val="ListParagraph"/>
+              <w:numPr>
+                <w:ilvl w:val="0"/>
+                <w:numId w:val="45"/>
+              </w:numPr>
+            </w:pPr>
+            <w:r>
+              <w:t>Choose options for each of the drop-downs under the ‘Give Feedback’ heading.</w:t>
+            </w:r>
+          </w:p>
+          <w:p>
+            <w:pPr>
+              <w:pStyle w:val="ListParagraph"/>
+              <w:numPr>
+                <w:ilvl w:val="0"/>
+                <w:numId w:val="45"/>
+              </w:numPr>
+            </w:pPr>
+            <w:r>
+              <w:t>Click ‘Submit’</w:t>
+            </w:r>
+          </w:p>
+          <w:p>
+            <w:pPr>
+              <w:pStyle w:val="ListParagraph"/>
+              <w:numPr>
+                <w:ilvl w:val="0"/>
+                <w:numId w:val="45"/>
+              </w:numPr>
+            </w:pPr>
+            <w:r>
+              <w:t>Navigate to the ‘Feedback Detail’ page on the previous tab</w:t>
+            </w:r>
           </w:p>
         </w:tc>
         <w:tc>
@@ -8027,13 +8185,40 @@
             <w:tcW w:w="1689" w:type="dxa"/>
             <w:gridSpan w:val="2"/>
           </w:tcPr>
-          <w:p/>
+          <w:p>
+            <w:r>
+              <w:t>N/A</w:t>
+            </w:r>
+          </w:p>
         </w:tc>
         <w:tc>
           <w:tcPr>
             <w:tcW w:w="3376" w:type="dxa"/>
           </w:tcPr>
-          <w:p/>
+          <w:p>
+            <w:r>
+              <w:t xml:space="preserve">When submitting </w:t>
+            </w:r>
+            <w:proofErr w:type="gramStart"/>
+            <w:r>
+              <w:t>feedback</w:t>
+            </w:r>
+            <w:proofErr w:type="gramEnd"/>
+            <w:r>
+              <w:t xml:space="preserve"> a green notification should be displayed underneath he Submit button</w:t>
+            </w:r>
+            <w:r>
+              <w:t xml:space="preserve"> </w:t>
+            </w:r>
+            <w:r>
+              <w:t>saying the feedback has been submitted.</w:t>
+            </w:r>
+          </w:p>
+          <w:p>
+            <w:r>
+              <w:t>Feedback entered should match that displayed in the graphs on the ‘Feedback Detail’ page</w:t>
+            </w:r>
+          </w:p>
         </w:tc>
         <w:tc>
           <w:tcPr>
@@ -8102,9 +8287,32 @@
               <w:pStyle w:val="ListParagraph"/>
               <w:numPr>
                 <w:ilvl w:val="0"/>
-                <w:numId w:val="46"/>
-              </w:numPr>
-            </w:pPr>
+                <w:numId w:val="56"/>
+              </w:numPr>
+            </w:pPr>
+            <w:r>
+              <w:t>Submit feedback to a session (Described in</w:t>
+            </w:r>
+            <w:r>
+              <w:t xml:space="preserve"> </w:t>
+            </w:r>
+            <w:bookmarkStart w:id="1" w:name="_GoBack"/>
+            <w:bookmarkEnd w:id="1"/>
+            <w:r>
+              <w:t>TCC??) but associate the feedback with Slide 1 by selecting ‘Slide 1’ in the last drop-down.</w:t>
+            </w:r>
+          </w:p>
+          <w:p>
+            <w:pPr>
+              <w:pStyle w:val="ListParagraph"/>
+              <w:numPr>
+                <w:ilvl w:val="0"/>
+                <w:numId w:val="56"/>
+              </w:numPr>
+            </w:pPr>
+            <w:r>
+              <w:t>Then change some of the options but still associate the feedback with ‘Slide 1’</w:t>
+            </w:r>
           </w:p>
         </w:tc>
         <w:tc>
@@ -8112,13 +8320,71 @@
             <w:tcW w:w="1689" w:type="dxa"/>
             <w:gridSpan w:val="2"/>
           </w:tcPr>
-          <w:p/>
+          <w:p>
+            <w:pPr>
+              <w:rPr>
+                <w:rFonts w:cstheme="minorHAnsi"/>
+              </w:rPr>
+            </w:pPr>
+            <w:r>
+              <w:rPr>
+                <w:rFonts w:cstheme="minorHAnsi"/>
+                <w:color w:val="212529"/>
+                <w:shd w:val="clear" w:color="auto" w:fill="F8F9FA"/>
+              </w:rPr>
+              <w:t>Feedback for which slide</w:t>
+            </w:r>
+            <w:r>
+              <w:rPr>
+                <w:rFonts w:cstheme="minorHAnsi"/>
+                <w:color w:val="212529"/>
+                <w:shd w:val="clear" w:color="auto" w:fill="F8F9FA"/>
+              </w:rPr>
+              <w:t xml:space="preserve"> option = Slide 1</w:t>
+            </w:r>
+          </w:p>
         </w:tc>
         <w:tc>
           <w:tcPr>
             <w:tcW w:w="3376" w:type="dxa"/>
           </w:tcPr>
-          <w:p/>
+          <w:p>
+            <w:pPr>
+              <w:rPr>
+                <w:rFonts w:cstheme="minorHAnsi"/>
+              </w:rPr>
+            </w:pPr>
+            <w:r>
+              <w:t xml:space="preserve">When submitting the feedback for slide 1 the first time a green alert with the </w:t>
+            </w:r>
+            <w:r>
+              <w:rPr>
+                <w:rFonts w:cstheme="minorHAnsi"/>
+              </w:rPr>
+              <w:t>text</w:t>
+            </w:r>
+            <w:r>
+              <w:rPr>
+                <w:rFonts w:cstheme="minorHAnsi"/>
+              </w:rPr>
+              <w:t xml:space="preserve"> ‘Slide 1 Feedback Submitted’ should be displayed. When submitting different feedback for slide 1 a green alert with the text ‘Slide 1 Feedback Re-submitted’ should be displayed.</w:t>
+            </w:r>
+          </w:p>
+          <w:p>
+            <w:r>
+              <w:rPr>
+                <w:rFonts w:cstheme="minorHAnsi"/>
+              </w:rPr>
+              <w:t xml:space="preserve">Only the values of the last feedback submission for slide 1 should be displayed in the ‘Feedback Detail’ charts (Assuming </w:t>
+            </w:r>
+            <w:r>
+              <w:rPr>
+                <w:rFonts w:cstheme="minorHAnsi"/>
+              </w:rPr>
+              <w:lastRenderedPageBreak/>
+              <w:t xml:space="preserve">no other feedback was previously provided for the session). </w:t>
+            </w:r>
+          </w:p>
         </w:tc>
         <w:tc>
           <w:tcPr>
@@ -8187,7 +8453,7 @@
               <w:pStyle w:val="ListParagraph"/>
               <w:numPr>
                 <w:ilvl w:val="0"/>
-                <w:numId w:val="47"/>
+                <w:numId w:val="46"/>
               </w:numPr>
             </w:pPr>
             <w:r>
@@ -8199,7 +8465,7 @@
               <w:pStyle w:val="ListParagraph"/>
               <w:numPr>
                 <w:ilvl w:val="0"/>
-                <w:numId w:val="47"/>
+                <w:numId w:val="46"/>
               </w:numPr>
             </w:pPr>
             <w:r>
@@ -8211,7 +8477,7 @@
               <w:pStyle w:val="ListParagraph"/>
               <w:numPr>
                 <w:ilvl w:val="0"/>
-                <w:numId w:val="47"/>
+                <w:numId w:val="46"/>
               </w:numPr>
             </w:pPr>
             <w:r>
@@ -8223,7 +8489,7 @@
               <w:pStyle w:val="ListParagraph"/>
               <w:numPr>
                 <w:ilvl w:val="0"/>
-                <w:numId w:val="47"/>
+                <w:numId w:val="46"/>
               </w:numPr>
             </w:pPr>
             <w:r>
@@ -8235,7 +8501,7 @@
               <w:pStyle w:val="ListParagraph"/>
               <w:numPr>
                 <w:ilvl w:val="0"/>
-                <w:numId w:val="47"/>
+                <w:numId w:val="46"/>
               </w:numPr>
             </w:pPr>
             <w:r>
@@ -8247,7 +8513,7 @@
               <w:pStyle w:val="ListParagraph"/>
               <w:numPr>
                 <w:ilvl w:val="0"/>
-                <w:numId w:val="47"/>
+                <w:numId w:val="46"/>
               </w:numPr>
             </w:pPr>
             <w:r>
@@ -8351,7 +8617,7 @@
               <w:pStyle w:val="ListParagraph"/>
               <w:numPr>
                 <w:ilvl w:val="0"/>
-                <w:numId w:val="48"/>
+                <w:numId w:val="47"/>
               </w:numPr>
             </w:pPr>
             <w:r>
@@ -8363,7 +8629,7 @@
               <w:pStyle w:val="ListParagraph"/>
               <w:numPr>
                 <w:ilvl w:val="0"/>
-                <w:numId w:val="48"/>
+                <w:numId w:val="47"/>
               </w:numPr>
             </w:pPr>
             <w:r>
@@ -8375,7 +8641,7 @@
               <w:pStyle w:val="ListParagraph"/>
               <w:numPr>
                 <w:ilvl w:val="0"/>
-                <w:numId w:val="48"/>
+                <w:numId w:val="47"/>
               </w:numPr>
             </w:pPr>
             <w:r>
@@ -8729,6 +8995,95 @@
     </w:lvl>
   </w:abstractNum>
   <w:abstractNum w:abstractNumId="2" w15:restartNumberingAfterBreak="0">
+    <w:nsid w:val="01D16204"/>
+    <w:multiLevelType w:val="hybridMultilevel"/>
+    <w:tmpl w:val="DD92D4CA"/>
+    <w:lvl w:ilvl="0" w:tplc="0809000F">
+      <w:start w:val="1"/>
+      <w:numFmt w:val="decimal"/>
+      <w:lvlText w:val="%1."/>
+      <w:lvlJc w:val="left"/>
+      <w:pPr>
+        <w:ind w:left="720" w:hanging="360"/>
+      </w:pPr>
+      <w:rPr>
+        <w:rFonts w:hint="default"/>
+      </w:rPr>
+    </w:lvl>
+    <w:lvl w:ilvl="1" w:tplc="08090019" w:tentative="1">
+      <w:start w:val="1"/>
+      <w:numFmt w:val="lowerLetter"/>
+      <w:lvlText w:val="%2."/>
+      <w:lvlJc w:val="left"/>
+      <w:pPr>
+        <w:ind w:left="1440" w:hanging="360"/>
+      </w:pPr>
+    </w:lvl>
+    <w:lvl w:ilvl="2" w:tplc="0809001B" w:tentative="1">
+      <w:start w:val="1"/>
+      <w:numFmt w:val="lowerRoman"/>
+      <w:lvlText w:val="%3."/>
+      <w:lvlJc w:val="right"/>
+      <w:pPr>
+        <w:ind w:left="2160" w:hanging="180"/>
+      </w:pPr>
+    </w:lvl>
+    <w:lvl w:ilvl="3" w:tplc="0809000F" w:tentative="1">
+      <w:start w:val="1"/>
+      <w:numFmt w:val="decimal"/>
+      <w:lvlText w:val="%4."/>
+      <w:lvlJc w:val="left"/>
+      <w:pPr>
+        <w:ind w:left="2880" w:hanging="360"/>
+      </w:pPr>
+    </w:lvl>
+    <w:lvl w:ilvl="4" w:tplc="08090019" w:tentative="1">
+      <w:start w:val="1"/>
+      <w:numFmt w:val="lowerLetter"/>
+      <w:lvlText w:val="%5."/>
+      <w:lvlJc w:val="left"/>
+      <w:pPr>
+        <w:ind w:left="3600" w:hanging="360"/>
+      </w:pPr>
+    </w:lvl>
+    <w:lvl w:ilvl="5" w:tplc="0809001B" w:tentative="1">
+      <w:start w:val="1"/>
+      <w:numFmt w:val="lowerRoman"/>
+      <w:lvlText w:val="%6."/>
+      <w:lvlJc w:val="right"/>
+      <w:pPr>
+        <w:ind w:left="4320" w:hanging="180"/>
+      </w:pPr>
+    </w:lvl>
+    <w:lvl w:ilvl="6" w:tplc="0809000F" w:tentative="1">
+      <w:start w:val="1"/>
+      <w:numFmt w:val="decimal"/>
+      <w:lvlText w:val="%7."/>
+      <w:lvlJc w:val="left"/>
+      <w:pPr>
+        <w:ind w:left="5040" w:hanging="360"/>
+      </w:pPr>
+    </w:lvl>
+    <w:lvl w:ilvl="7" w:tplc="08090019" w:tentative="1">
+      <w:start w:val="1"/>
+      <w:numFmt w:val="lowerLetter"/>
+      <w:lvlText w:val="%8."/>
+      <w:lvlJc w:val="left"/>
+      <w:pPr>
+        <w:ind w:left="5760" w:hanging="360"/>
+      </w:pPr>
+    </w:lvl>
+    <w:lvl w:ilvl="8" w:tplc="0809001B" w:tentative="1">
+      <w:start w:val="1"/>
+      <w:numFmt w:val="lowerRoman"/>
+      <w:lvlText w:val="%9."/>
+      <w:lvlJc w:val="right"/>
+      <w:pPr>
+        <w:ind w:left="6480" w:hanging="180"/>
+      </w:pPr>
+    </w:lvl>
+  </w:abstractNum>
+  <w:abstractNum w:abstractNumId="3" w15:restartNumberingAfterBreak="0">
     <w:nsid w:val="05610C74"/>
     <w:multiLevelType w:val="hybridMultilevel"/>
     <w:tmpl w:val="CB44A472"/>
@@ -8841,7 +9196,7 @@
       </w:rPr>
     </w:lvl>
   </w:abstractNum>
-  <w:abstractNum w:abstractNumId="3" w15:restartNumberingAfterBreak="0">
+  <w:abstractNum w:abstractNumId="4" w15:restartNumberingAfterBreak="0">
     <w:nsid w:val="0A6334BE"/>
     <w:multiLevelType w:val="hybridMultilevel"/>
     <w:tmpl w:val="E2045D90"/>
@@ -8930,7 +9285,7 @@
       </w:pPr>
     </w:lvl>
   </w:abstractNum>
-  <w:abstractNum w:abstractNumId="4" w15:restartNumberingAfterBreak="0">
+  <w:abstractNum w:abstractNumId="5" w15:restartNumberingAfterBreak="0">
     <w:nsid w:val="0BDE6C64"/>
     <w:multiLevelType w:val="hybridMultilevel"/>
     <w:tmpl w:val="32B6FAAC"/>
@@ -9016,7 +9371,7 @@
       </w:pPr>
     </w:lvl>
   </w:abstractNum>
-  <w:abstractNum w:abstractNumId="5" w15:restartNumberingAfterBreak="0">
+  <w:abstractNum w:abstractNumId="6" w15:restartNumberingAfterBreak="0">
     <w:nsid w:val="0BE74B0C"/>
     <w:multiLevelType w:val="hybridMultilevel"/>
     <w:tmpl w:val="6644B802"/>
@@ -9105,7 +9460,7 @@
       </w:pPr>
     </w:lvl>
   </w:abstractNum>
-  <w:abstractNum w:abstractNumId="6" w15:restartNumberingAfterBreak="0">
+  <w:abstractNum w:abstractNumId="7" w15:restartNumberingAfterBreak="0">
     <w:nsid w:val="0D6463D1"/>
     <w:multiLevelType w:val="hybridMultilevel"/>
     <w:tmpl w:val="1416EA56"/>
@@ -9218,7 +9573,7 @@
       </w:rPr>
     </w:lvl>
   </w:abstractNum>
-  <w:abstractNum w:abstractNumId="7" w15:restartNumberingAfterBreak="0">
+  <w:abstractNum w:abstractNumId="8" w15:restartNumberingAfterBreak="0">
     <w:nsid w:val="0D8E2CEF"/>
     <w:multiLevelType w:val="hybridMultilevel"/>
     <w:tmpl w:val="8D929B78"/>
@@ -9307,7 +9662,7 @@
       </w:pPr>
     </w:lvl>
   </w:abstractNum>
-  <w:abstractNum w:abstractNumId="8" w15:restartNumberingAfterBreak="0">
+  <w:abstractNum w:abstractNumId="9" w15:restartNumberingAfterBreak="0">
     <w:nsid w:val="0E592597"/>
     <w:multiLevelType w:val="hybridMultilevel"/>
     <w:tmpl w:val="5170986C"/>
@@ -9393,7 +9748,7 @@
       </w:pPr>
     </w:lvl>
   </w:abstractNum>
-  <w:abstractNum w:abstractNumId="9" w15:restartNumberingAfterBreak="0">
+  <w:abstractNum w:abstractNumId="10" w15:restartNumberingAfterBreak="0">
     <w:nsid w:val="10BD45A7"/>
     <w:multiLevelType w:val="hybridMultilevel"/>
     <w:tmpl w:val="56B2574E"/>
@@ -9482,7 +9837,7 @@
       </w:pPr>
     </w:lvl>
   </w:abstractNum>
-  <w:abstractNum w:abstractNumId="10" w15:restartNumberingAfterBreak="0">
+  <w:abstractNum w:abstractNumId="11" w15:restartNumberingAfterBreak="0">
     <w:nsid w:val="148310B7"/>
     <w:multiLevelType w:val="hybridMultilevel"/>
     <w:tmpl w:val="DF7AD232"/>
@@ -9568,7 +9923,7 @@
       </w:pPr>
     </w:lvl>
   </w:abstractNum>
-  <w:abstractNum w:abstractNumId="11" w15:restartNumberingAfterBreak="0">
+  <w:abstractNum w:abstractNumId="12" w15:restartNumberingAfterBreak="0">
     <w:nsid w:val="19C97BE6"/>
     <w:multiLevelType w:val="hybridMultilevel"/>
     <w:tmpl w:val="34540B9E"/>
@@ -9657,7 +10012,7 @@
       </w:pPr>
     </w:lvl>
   </w:abstractNum>
-  <w:abstractNum w:abstractNumId="12" w15:restartNumberingAfterBreak="0">
+  <w:abstractNum w:abstractNumId="13" w15:restartNumberingAfterBreak="0">
     <w:nsid w:val="1B5E20EA"/>
     <w:multiLevelType w:val="hybridMultilevel"/>
     <w:tmpl w:val="A09AB756"/>
@@ -9743,7 +10098,7 @@
       </w:pPr>
     </w:lvl>
   </w:abstractNum>
-  <w:abstractNum w:abstractNumId="13" w15:restartNumberingAfterBreak="0">
+  <w:abstractNum w:abstractNumId="14" w15:restartNumberingAfterBreak="0">
     <w:nsid w:val="1D306BA8"/>
     <w:multiLevelType w:val="hybridMultilevel"/>
     <w:tmpl w:val="965E3AA6"/>
@@ -9829,7 +10184,7 @@
       </w:pPr>
     </w:lvl>
   </w:abstractNum>
-  <w:abstractNum w:abstractNumId="14" w15:restartNumberingAfterBreak="0">
+  <w:abstractNum w:abstractNumId="15" w15:restartNumberingAfterBreak="0">
     <w:nsid w:val="21C65F02"/>
     <w:multiLevelType w:val="hybridMultilevel"/>
     <w:tmpl w:val="285258C4"/>
@@ -9915,7 +10270,7 @@
       </w:pPr>
     </w:lvl>
   </w:abstractNum>
-  <w:abstractNum w:abstractNumId="15" w15:restartNumberingAfterBreak="0">
+  <w:abstractNum w:abstractNumId="16" w15:restartNumberingAfterBreak="0">
     <w:nsid w:val="26640332"/>
     <w:multiLevelType w:val="hybridMultilevel"/>
     <w:tmpl w:val="45AE941C"/>
@@ -10001,7 +10356,7 @@
       </w:pPr>
     </w:lvl>
   </w:abstractNum>
-  <w:abstractNum w:abstractNumId="16" w15:restartNumberingAfterBreak="0">
+  <w:abstractNum w:abstractNumId="17" w15:restartNumberingAfterBreak="0">
     <w:nsid w:val="26AD61C0"/>
     <w:multiLevelType w:val="hybridMultilevel"/>
     <w:tmpl w:val="D07CDB10"/>
@@ -10090,7 +10445,7 @@
       </w:pPr>
     </w:lvl>
   </w:abstractNum>
-  <w:abstractNum w:abstractNumId="17" w15:restartNumberingAfterBreak="0">
+  <w:abstractNum w:abstractNumId="18" w15:restartNumberingAfterBreak="0">
     <w:nsid w:val="28450859"/>
     <w:multiLevelType w:val="hybridMultilevel"/>
     <w:tmpl w:val="A09AB756"/>
@@ -10176,7 +10531,7 @@
       </w:pPr>
     </w:lvl>
   </w:abstractNum>
-  <w:abstractNum w:abstractNumId="18" w15:restartNumberingAfterBreak="0">
+  <w:abstractNum w:abstractNumId="19" w15:restartNumberingAfterBreak="0">
     <w:nsid w:val="28504EE5"/>
     <w:multiLevelType w:val="hybridMultilevel"/>
     <w:tmpl w:val="4FFE2DC8"/>
@@ -10262,7 +10617,7 @@
       </w:pPr>
     </w:lvl>
   </w:abstractNum>
-  <w:abstractNum w:abstractNumId="19" w15:restartNumberingAfterBreak="0">
+  <w:abstractNum w:abstractNumId="20" w15:restartNumberingAfterBreak="0">
     <w:nsid w:val="28A32751"/>
     <w:multiLevelType w:val="hybridMultilevel"/>
     <w:tmpl w:val="F2CE9274"/>
@@ -10348,7 +10703,7 @@
       </w:pPr>
     </w:lvl>
   </w:abstractNum>
-  <w:abstractNum w:abstractNumId="20" w15:restartNumberingAfterBreak="0">
+  <w:abstractNum w:abstractNumId="21" w15:restartNumberingAfterBreak="0">
     <w:nsid w:val="2A2039E3"/>
     <w:multiLevelType w:val="hybridMultilevel"/>
     <w:tmpl w:val="BC3E2A80"/>
@@ -10437,7 +10792,7 @@
       </w:pPr>
     </w:lvl>
   </w:abstractNum>
-  <w:abstractNum w:abstractNumId="21" w15:restartNumberingAfterBreak="0">
+  <w:abstractNum w:abstractNumId="22" w15:restartNumberingAfterBreak="0">
     <w:nsid w:val="2BD07496"/>
     <w:multiLevelType w:val="hybridMultilevel"/>
     <w:tmpl w:val="5170986C"/>
@@ -10523,7 +10878,7 @@
       </w:pPr>
     </w:lvl>
   </w:abstractNum>
-  <w:abstractNum w:abstractNumId="22" w15:restartNumberingAfterBreak="0">
+  <w:abstractNum w:abstractNumId="23" w15:restartNumberingAfterBreak="0">
     <w:nsid w:val="2D1B2E62"/>
     <w:multiLevelType w:val="hybridMultilevel"/>
     <w:tmpl w:val="CBFC32A6"/>
@@ -10612,7 +10967,7 @@
       </w:pPr>
     </w:lvl>
   </w:abstractNum>
-  <w:abstractNum w:abstractNumId="23" w15:restartNumberingAfterBreak="0">
+  <w:abstractNum w:abstractNumId="24" w15:restartNumberingAfterBreak="0">
     <w:nsid w:val="2D26556E"/>
     <w:multiLevelType w:val="hybridMultilevel"/>
     <w:tmpl w:val="6E2E5DC0"/>
@@ -10698,7 +11053,7 @@
       </w:pPr>
     </w:lvl>
   </w:abstractNum>
-  <w:abstractNum w:abstractNumId="24" w15:restartNumberingAfterBreak="0">
+  <w:abstractNum w:abstractNumId="25" w15:restartNumberingAfterBreak="0">
     <w:nsid w:val="30CA7BB5"/>
     <w:multiLevelType w:val="hybridMultilevel"/>
     <w:tmpl w:val="F474CA28"/>
@@ -10787,7 +11142,7 @@
       </w:pPr>
     </w:lvl>
   </w:abstractNum>
-  <w:abstractNum w:abstractNumId="25" w15:restartNumberingAfterBreak="0">
+  <w:abstractNum w:abstractNumId="26" w15:restartNumberingAfterBreak="0">
     <w:nsid w:val="3227522D"/>
     <w:multiLevelType w:val="hybridMultilevel"/>
     <w:tmpl w:val="D1BA5D5C"/>
@@ -10876,7 +11231,7 @@
       </w:pPr>
     </w:lvl>
   </w:abstractNum>
-  <w:abstractNum w:abstractNumId="26" w15:restartNumberingAfterBreak="0">
+  <w:abstractNum w:abstractNumId="27" w15:restartNumberingAfterBreak="0">
     <w:nsid w:val="32BD35D0"/>
     <w:multiLevelType w:val="hybridMultilevel"/>
     <w:tmpl w:val="97FC088C"/>
@@ -10965,7 +11320,7 @@
       </w:pPr>
     </w:lvl>
   </w:abstractNum>
-  <w:abstractNum w:abstractNumId="27" w15:restartNumberingAfterBreak="0">
+  <w:abstractNum w:abstractNumId="28" w15:restartNumberingAfterBreak="0">
     <w:nsid w:val="33440691"/>
     <w:multiLevelType w:val="hybridMultilevel"/>
     <w:tmpl w:val="0292FCA6"/>
@@ -11054,7 +11409,7 @@
       </w:pPr>
     </w:lvl>
   </w:abstractNum>
-  <w:abstractNum w:abstractNumId="28" w15:restartNumberingAfterBreak="0">
+  <w:abstractNum w:abstractNumId="29" w15:restartNumberingAfterBreak="0">
     <w:nsid w:val="33807A90"/>
     <w:multiLevelType w:val="hybridMultilevel"/>
     <w:tmpl w:val="8D929B78"/>
@@ -11143,7 +11498,7 @@
       </w:pPr>
     </w:lvl>
   </w:abstractNum>
-  <w:abstractNum w:abstractNumId="29" w15:restartNumberingAfterBreak="0">
+  <w:abstractNum w:abstractNumId="30" w15:restartNumberingAfterBreak="0">
     <w:nsid w:val="34056E63"/>
     <w:multiLevelType w:val="hybridMultilevel"/>
     <w:tmpl w:val="5A364108"/>
@@ -11256,7 +11611,7 @@
       </w:rPr>
     </w:lvl>
   </w:abstractNum>
-  <w:abstractNum w:abstractNumId="30" w15:restartNumberingAfterBreak="0">
+  <w:abstractNum w:abstractNumId="31" w15:restartNumberingAfterBreak="0">
     <w:nsid w:val="34282D4C"/>
     <w:multiLevelType w:val="hybridMultilevel"/>
     <w:tmpl w:val="D07CDB10"/>
@@ -11345,7 +11700,7 @@
       </w:pPr>
     </w:lvl>
   </w:abstractNum>
-  <w:abstractNum w:abstractNumId="31" w15:restartNumberingAfterBreak="0">
+  <w:abstractNum w:abstractNumId="32" w15:restartNumberingAfterBreak="0">
     <w:nsid w:val="34794FA5"/>
     <w:multiLevelType w:val="hybridMultilevel"/>
     <w:tmpl w:val="84D20826"/>
@@ -11431,7 +11786,7 @@
       </w:pPr>
     </w:lvl>
   </w:abstractNum>
-  <w:abstractNum w:abstractNumId="32" w15:restartNumberingAfterBreak="0">
+  <w:abstractNum w:abstractNumId="33" w15:restartNumberingAfterBreak="0">
     <w:nsid w:val="3AD777A6"/>
     <w:multiLevelType w:val="hybridMultilevel"/>
     <w:tmpl w:val="F474CA28"/>
@@ -11446,92 +11801,6 @@
       <w:rPr>
         <w:rFonts w:hint="default"/>
       </w:rPr>
-    </w:lvl>
-    <w:lvl w:ilvl="1" w:tplc="08090019" w:tentative="1">
-      <w:start w:val="1"/>
-      <w:numFmt w:val="lowerLetter"/>
-      <w:lvlText w:val="%2."/>
-      <w:lvlJc w:val="left"/>
-      <w:pPr>
-        <w:ind w:left="1440" w:hanging="360"/>
-      </w:pPr>
-    </w:lvl>
-    <w:lvl w:ilvl="2" w:tplc="0809001B" w:tentative="1">
-      <w:start w:val="1"/>
-      <w:numFmt w:val="lowerRoman"/>
-      <w:lvlText w:val="%3."/>
-      <w:lvlJc w:val="right"/>
-      <w:pPr>
-        <w:ind w:left="2160" w:hanging="180"/>
-      </w:pPr>
-    </w:lvl>
-    <w:lvl w:ilvl="3" w:tplc="0809000F" w:tentative="1">
-      <w:start w:val="1"/>
-      <w:numFmt w:val="decimal"/>
-      <w:lvlText w:val="%4."/>
-      <w:lvlJc w:val="left"/>
-      <w:pPr>
-        <w:ind w:left="2880" w:hanging="360"/>
-      </w:pPr>
-    </w:lvl>
-    <w:lvl w:ilvl="4" w:tplc="08090019" w:tentative="1">
-      <w:start w:val="1"/>
-      <w:numFmt w:val="lowerLetter"/>
-      <w:lvlText w:val="%5."/>
-      <w:lvlJc w:val="left"/>
-      <w:pPr>
-        <w:ind w:left="3600" w:hanging="360"/>
-      </w:pPr>
-    </w:lvl>
-    <w:lvl w:ilvl="5" w:tplc="0809001B" w:tentative="1">
-      <w:start w:val="1"/>
-      <w:numFmt w:val="lowerRoman"/>
-      <w:lvlText w:val="%6."/>
-      <w:lvlJc w:val="right"/>
-      <w:pPr>
-        <w:ind w:left="4320" w:hanging="180"/>
-      </w:pPr>
-    </w:lvl>
-    <w:lvl w:ilvl="6" w:tplc="0809000F" w:tentative="1">
-      <w:start w:val="1"/>
-      <w:numFmt w:val="decimal"/>
-      <w:lvlText w:val="%7."/>
-      <w:lvlJc w:val="left"/>
-      <w:pPr>
-        <w:ind w:left="5040" w:hanging="360"/>
-      </w:pPr>
-    </w:lvl>
-    <w:lvl w:ilvl="7" w:tplc="08090019" w:tentative="1">
-      <w:start w:val="1"/>
-      <w:numFmt w:val="lowerLetter"/>
-      <w:lvlText w:val="%8."/>
-      <w:lvlJc w:val="left"/>
-      <w:pPr>
-        <w:ind w:left="5760" w:hanging="360"/>
-      </w:pPr>
-    </w:lvl>
-    <w:lvl w:ilvl="8" w:tplc="0809001B" w:tentative="1">
-      <w:start w:val="1"/>
-      <w:numFmt w:val="lowerRoman"/>
-      <w:lvlText w:val="%9."/>
-      <w:lvlJc w:val="right"/>
-      <w:pPr>
-        <w:ind w:left="6480" w:hanging="180"/>
-      </w:pPr>
-    </w:lvl>
-  </w:abstractNum>
-  <w:abstractNum w:abstractNumId="33" w15:restartNumberingAfterBreak="0">
-    <w:nsid w:val="3BE16F76"/>
-    <w:multiLevelType w:val="hybridMultilevel"/>
-    <w:tmpl w:val="45AE941C"/>
-    <w:lvl w:ilvl="0" w:tplc="0809000F">
-      <w:start w:val="1"/>
-      <w:numFmt w:val="decimal"/>
-      <w:lvlText w:val="%1."/>
-      <w:lvlJc w:val="left"/>
-      <w:pPr>
-        <w:ind w:left="720" w:hanging="360"/>
-      </w:pPr>
     </w:lvl>
     <w:lvl w:ilvl="1" w:tplc="08090019" w:tentative="1">
       <w:start w:val="1"/>
@@ -12975,6 +13244,95 @@
     </w:lvl>
   </w:abstractNum>
   <w:abstractNum w:abstractNumId="49" w15:restartNumberingAfterBreak="0">
+    <w:nsid w:val="6760096B"/>
+    <w:multiLevelType w:val="hybridMultilevel"/>
+    <w:tmpl w:val="B43AB1FA"/>
+    <w:lvl w:ilvl="0" w:tplc="0809000F">
+      <w:start w:val="1"/>
+      <w:numFmt w:val="decimal"/>
+      <w:lvlText w:val="%1."/>
+      <w:lvlJc w:val="left"/>
+      <w:pPr>
+        <w:ind w:left="720" w:hanging="360"/>
+      </w:pPr>
+      <w:rPr>
+        <w:rFonts w:hint="default"/>
+      </w:rPr>
+    </w:lvl>
+    <w:lvl w:ilvl="1" w:tplc="08090019" w:tentative="1">
+      <w:start w:val="1"/>
+      <w:numFmt w:val="lowerLetter"/>
+      <w:lvlText w:val="%2."/>
+      <w:lvlJc w:val="left"/>
+      <w:pPr>
+        <w:ind w:left="1440" w:hanging="360"/>
+      </w:pPr>
+    </w:lvl>
+    <w:lvl w:ilvl="2" w:tplc="0809001B" w:tentative="1">
+      <w:start w:val="1"/>
+      <w:numFmt w:val="lowerRoman"/>
+      <w:lvlText w:val="%3."/>
+      <w:lvlJc w:val="right"/>
+      <w:pPr>
+        <w:ind w:left="2160" w:hanging="180"/>
+      </w:pPr>
+    </w:lvl>
+    <w:lvl w:ilvl="3" w:tplc="0809000F" w:tentative="1">
+      <w:start w:val="1"/>
+      <w:numFmt w:val="decimal"/>
+      <w:lvlText w:val="%4."/>
+      <w:lvlJc w:val="left"/>
+      <w:pPr>
+        <w:ind w:left="2880" w:hanging="360"/>
+      </w:pPr>
+    </w:lvl>
+    <w:lvl w:ilvl="4" w:tplc="08090019" w:tentative="1">
+      <w:start w:val="1"/>
+      <w:numFmt w:val="lowerLetter"/>
+      <w:lvlText w:val="%5."/>
+      <w:lvlJc w:val="left"/>
+      <w:pPr>
+        <w:ind w:left="3600" w:hanging="360"/>
+      </w:pPr>
+    </w:lvl>
+    <w:lvl w:ilvl="5" w:tplc="0809001B" w:tentative="1">
+      <w:start w:val="1"/>
+      <w:numFmt w:val="lowerRoman"/>
+      <w:lvlText w:val="%6."/>
+      <w:lvlJc w:val="right"/>
+      <w:pPr>
+        <w:ind w:left="4320" w:hanging="180"/>
+      </w:pPr>
+    </w:lvl>
+    <w:lvl w:ilvl="6" w:tplc="0809000F" w:tentative="1">
+      <w:start w:val="1"/>
+      <w:numFmt w:val="decimal"/>
+      <w:lvlText w:val="%7."/>
+      <w:lvlJc w:val="left"/>
+      <w:pPr>
+        <w:ind w:left="5040" w:hanging="360"/>
+      </w:pPr>
+    </w:lvl>
+    <w:lvl w:ilvl="7" w:tplc="08090019" w:tentative="1">
+      <w:start w:val="1"/>
+      <w:numFmt w:val="lowerLetter"/>
+      <w:lvlText w:val="%8."/>
+      <w:lvlJc w:val="left"/>
+      <w:pPr>
+        <w:ind w:left="5760" w:hanging="360"/>
+      </w:pPr>
+    </w:lvl>
+    <w:lvl w:ilvl="8" w:tplc="0809001B" w:tentative="1">
+      <w:start w:val="1"/>
+      <w:numFmt w:val="lowerRoman"/>
+      <w:lvlText w:val="%9."/>
+      <w:lvlJc w:val="right"/>
+      <w:pPr>
+        <w:ind w:left="6480" w:hanging="180"/>
+      </w:pPr>
+    </w:lvl>
+  </w:abstractNum>
+  <w:abstractNum w:abstractNumId="50" w15:restartNumberingAfterBreak="0">
     <w:nsid w:val="6CCB0905"/>
     <w:multiLevelType w:val="hybridMultilevel"/>
     <w:tmpl w:val="4BB4A820"/>
@@ -13060,7 +13418,7 @@
       </w:pPr>
     </w:lvl>
   </w:abstractNum>
-  <w:abstractNum w:abstractNumId="50" w15:restartNumberingAfterBreak="0">
+  <w:abstractNum w:abstractNumId="51" w15:restartNumberingAfterBreak="0">
     <w:nsid w:val="724339BF"/>
     <w:multiLevelType w:val="hybridMultilevel"/>
     <w:tmpl w:val="DBAA9686"/>
@@ -13146,7 +13504,7 @@
       </w:pPr>
     </w:lvl>
   </w:abstractNum>
-  <w:abstractNum w:abstractNumId="51" w15:restartNumberingAfterBreak="0">
+  <w:abstractNum w:abstractNumId="52" w15:restartNumberingAfterBreak="0">
     <w:nsid w:val="72707750"/>
     <w:multiLevelType w:val="hybridMultilevel"/>
     <w:tmpl w:val="F474CA28"/>
@@ -13235,7 +13593,7 @@
       </w:pPr>
     </w:lvl>
   </w:abstractNum>
-  <w:abstractNum w:abstractNumId="52" w15:restartNumberingAfterBreak="0">
+  <w:abstractNum w:abstractNumId="53" w15:restartNumberingAfterBreak="0">
     <w:nsid w:val="75896389"/>
     <w:multiLevelType w:val="hybridMultilevel"/>
     <w:tmpl w:val="82FEDA36"/>
@@ -13324,7 +13682,7 @@
       </w:pPr>
     </w:lvl>
   </w:abstractNum>
-  <w:abstractNum w:abstractNumId="53" w15:restartNumberingAfterBreak="0">
+  <w:abstractNum w:abstractNumId="54" w15:restartNumberingAfterBreak="0">
     <w:nsid w:val="7ADE5EA9"/>
     <w:multiLevelType w:val="hybridMultilevel"/>
     <w:tmpl w:val="6E2E5DC0"/>
@@ -13410,7 +13768,7 @@
       </w:pPr>
     </w:lvl>
   </w:abstractNum>
-  <w:abstractNum w:abstractNumId="54" w15:restartNumberingAfterBreak="0">
+  <w:abstractNum w:abstractNumId="55" w15:restartNumberingAfterBreak="0">
     <w:nsid w:val="7FED7F56"/>
     <w:multiLevelType w:val="hybridMultilevel"/>
     <w:tmpl w:val="A09AB756"/>
@@ -13500,16 +13858,16 @@
     <w:abstractNumId w:val="48"/>
   </w:num>
   <w:num w:numId="2">
-    <w:abstractNumId w:val="21"/>
+    <w:abstractNumId w:val="22"/>
   </w:num>
   <w:num w:numId="3">
-    <w:abstractNumId w:val="8"/>
+    <w:abstractNumId w:val="9"/>
   </w:num>
   <w:num w:numId="4">
     <w:abstractNumId w:val="35"/>
   </w:num>
   <w:num w:numId="5">
-    <w:abstractNumId w:val="18"/>
+    <w:abstractNumId w:val="19"/>
   </w:num>
   <w:num w:numId="6">
     <w:abstractNumId w:val="40"/>
@@ -13518,10 +13876,10 @@
     <w:abstractNumId w:val="34"/>
   </w:num>
   <w:num w:numId="8">
-    <w:abstractNumId w:val="54"/>
+    <w:abstractNumId w:val="55"/>
   </w:num>
   <w:num w:numId="9">
-    <w:abstractNumId w:val="17"/>
+    <w:abstractNumId w:val="18"/>
   </w:num>
   <w:num w:numId="10">
     <w:abstractNumId w:val="38"/>
@@ -13530,40 +13888,40 @@
     <w:abstractNumId w:val="1"/>
   </w:num>
   <w:num w:numId="12">
-    <w:abstractNumId w:val="4"/>
+    <w:abstractNumId w:val="5"/>
   </w:num>
   <w:num w:numId="13">
-    <w:abstractNumId w:val="5"/>
+    <w:abstractNumId w:val="6"/>
   </w:num>
   <w:num w:numId="14">
-    <w:abstractNumId w:val="9"/>
+    <w:abstractNumId w:val="10"/>
   </w:num>
   <w:num w:numId="15">
-    <w:abstractNumId w:val="6"/>
+    <w:abstractNumId w:val="7"/>
   </w:num>
   <w:num w:numId="16">
-    <w:abstractNumId w:val="52"/>
+    <w:abstractNumId w:val="53"/>
   </w:num>
   <w:num w:numId="17">
     <w:abstractNumId w:val="45"/>
   </w:num>
   <w:num w:numId="18">
-    <w:abstractNumId w:val="11"/>
+    <w:abstractNumId w:val="12"/>
   </w:num>
   <w:num w:numId="19">
-    <w:abstractNumId w:val="30"/>
+    <w:abstractNumId w:val="31"/>
   </w:num>
   <w:num w:numId="20">
-    <w:abstractNumId w:val="25"/>
+    <w:abstractNumId w:val="26"/>
   </w:num>
   <w:num w:numId="21">
+    <w:abstractNumId w:val="4"/>
+  </w:num>
+  <w:num w:numId="22">
     <w:abstractNumId w:val="3"/>
   </w:num>
-  <w:num w:numId="22">
-    <w:abstractNumId w:val="2"/>
-  </w:num>
   <w:num w:numId="23">
-    <w:abstractNumId w:val="12"/>
+    <w:abstractNumId w:val="13"/>
   </w:num>
   <w:num w:numId="24">
     <w:abstractNumId w:val="44"/>
@@ -13572,96 +13930,99 @@
     <w:abstractNumId w:val="43"/>
   </w:num>
   <w:num w:numId="26">
-    <w:abstractNumId w:val="16"/>
+    <w:abstractNumId w:val="17"/>
   </w:num>
   <w:num w:numId="27">
-    <w:abstractNumId w:val="26"/>
+    <w:abstractNumId w:val="27"/>
   </w:num>
   <w:num w:numId="28">
-    <w:abstractNumId w:val="10"/>
+    <w:abstractNumId w:val="11"/>
   </w:num>
   <w:num w:numId="29">
-    <w:abstractNumId w:val="49"/>
+    <w:abstractNumId w:val="50"/>
   </w:num>
   <w:num w:numId="30">
-    <w:abstractNumId w:val="14"/>
+    <w:abstractNumId w:val="15"/>
   </w:num>
   <w:num w:numId="31">
     <w:abstractNumId w:val="0"/>
   </w:num>
   <w:num w:numId="32">
-    <w:abstractNumId w:val="23"/>
+    <w:abstractNumId w:val="24"/>
   </w:num>
   <w:num w:numId="33">
-    <w:abstractNumId w:val="53"/>
+    <w:abstractNumId w:val="54"/>
   </w:num>
   <w:num w:numId="34">
-    <w:abstractNumId w:val="13"/>
+    <w:abstractNumId w:val="14"/>
   </w:num>
   <w:num w:numId="35">
-    <w:abstractNumId w:val="31"/>
+    <w:abstractNumId w:val="32"/>
   </w:num>
   <w:num w:numId="36">
     <w:abstractNumId w:val="42"/>
   </w:num>
   <w:num w:numId="37">
-    <w:abstractNumId w:val="50"/>
+    <w:abstractNumId w:val="51"/>
   </w:num>
   <w:num w:numId="38">
-    <w:abstractNumId w:val="32"/>
+    <w:abstractNumId w:val="33"/>
   </w:num>
   <w:num w:numId="39">
-    <w:abstractNumId w:val="24"/>
+    <w:abstractNumId w:val="25"/>
   </w:num>
   <w:num w:numId="40">
-    <w:abstractNumId w:val="20"/>
+    <w:abstractNumId w:val="21"/>
   </w:num>
   <w:num w:numId="41">
     <w:abstractNumId w:val="36"/>
   </w:num>
   <w:num w:numId="42">
-    <w:abstractNumId w:val="27"/>
+    <w:abstractNumId w:val="28"/>
   </w:num>
   <w:num w:numId="43">
-    <w:abstractNumId w:val="19"/>
+    <w:abstractNumId w:val="20"/>
   </w:num>
   <w:num w:numId="44">
-    <w:abstractNumId w:val="51"/>
+    <w:abstractNumId w:val="52"/>
   </w:num>
   <w:num w:numId="45">
-    <w:abstractNumId w:val="15"/>
+    <w:abstractNumId w:val="16"/>
   </w:num>
   <w:num w:numId="46">
-    <w:abstractNumId w:val="33"/>
+    <w:abstractNumId w:val="39"/>
   </w:num>
   <w:num w:numId="47">
-    <w:abstractNumId w:val="39"/>
+    <w:abstractNumId w:val="47"/>
   </w:num>
   <w:num w:numId="48">
-    <w:abstractNumId w:val="47"/>
+    <w:abstractNumId w:val="8"/>
   </w:num>
   <w:num w:numId="49">
-    <w:abstractNumId w:val="7"/>
+    <w:abstractNumId w:val="29"/>
   </w:num>
   <w:num w:numId="50">
-    <w:abstractNumId w:val="28"/>
+    <w:abstractNumId w:val="37"/>
   </w:num>
   <w:num w:numId="51">
-    <w:abstractNumId w:val="37"/>
+    <w:abstractNumId w:val="46"/>
   </w:num>
   <w:num w:numId="52">
-    <w:abstractNumId w:val="46"/>
+    <w:abstractNumId w:val="41"/>
   </w:num>
   <w:num w:numId="53">
-    <w:abstractNumId w:val="41"/>
+    <w:abstractNumId w:val="23"/>
   </w:num>
   <w:num w:numId="54">
-    <w:abstractNumId w:val="22"/>
+    <w:abstractNumId w:val="30"/>
   </w:num>
   <w:num w:numId="55">
-    <w:abstractNumId w:val="29"/>
+    <w:abstractNumId w:val="49"/>
   </w:num>
-  <w:numIdMacAtCleanup w:val="55"/>
+  <w:num w:numId="56">
+    <w:abstractNumId w:val="2"/>
+  </w:num>
+  <w:numIdMacAtCleanup w:val="56"/>
 </w:numbering>
 </file>
 
@@ -14631,7 +14992,7 @@
 </file>
 
 <file path=customXml/itemProps1.xml><?xml version="1.0" encoding="utf-8"?>
-<ds:datastoreItem xmlns:ds="http://schemas.openxmlformats.org/officeDocument/2006/customXml" ds:itemID="{858EEE33-310A-432D-8AF9-888BE0912AE0}">
+<ds:datastoreItem xmlns:ds="http://schemas.openxmlformats.org/officeDocument/2006/customXml" ds:itemID="{DF0AE596-E345-4DE6-8BEC-7F0BE1A41AF7}">
   <ds:schemaRefs>
     <ds:schemaRef ds:uri="http://schemas.openxmlformats.org/officeDocument/2006/bibliography"/>
   </ds:schemaRefs>

</xml_diff>